<commit_message>
Meilleur mots-clés pour les mécas
</commit_message>
<xml_diff>
--- a/docs/Sell-sheet--Donjons-et-Barons--Lucas-Borboleta.docx
+++ b/docs/Sell-sheet--Donjons-et-Barons--Lucas-Borboleta.docx
@@ -231,7 +231,7 @@
                   <v:path o:extrusionok="f" gradientshapeok="t" o:connecttype="rect"/>
                   <o:lock v:ext="edit" aspectratio="t"/>
                 </v:shapetype>
-                <v:shape id="_x0000_i1039" type="#_x0000_t75" style="width:73.35pt;height:70.65pt;visibility:visible;mso-wrap-style:square">
+                <v:shape id="_x0000_i1025" type="#_x0000_t75" style="width:73.35pt;height:70.65pt;visibility:visible;mso-wrap-style:square">
                   <v:imagedata r:id="rId7" o:title="" croptop="3652f" cropbottom="4187f" cropleft="3105f" cropright="2894f"/>
                 </v:shape>
               </w:pict>
@@ -1966,7 +1966,7 @@
                 <w:noProof/>
               </w:rPr>
               <w:drawing>
-                <wp:inline distT="0" distB="0" distL="0" distR="0" wp14:anchorId="627C2213" wp14:editId="078E6DE4">
+                <wp:inline distT="0" distB="0" distL="0" distR="0" wp14:anchorId="627C2213" wp14:editId="13AF98CD">
                   <wp:extent cx="190300" cy="396000"/>
                   <wp:effectExtent l="0" t="0" r="635" b="4445"/>
                   <wp:docPr id="1944676951" name="Image 1" descr="Une image contenant sport, bowling, Équipement de bowling, équipement sportif&#10;&#10;Description générée automatiquement"/>
@@ -4162,6 +4162,7 @@
               <w:jc w:val="center"/>
               <w:rPr>
                 <w:rFonts w:ascii="Calibri" w:hAnsi="Calibri" w:cs="Calibri"/>
+                <w:color w:val="275317" w:themeColor="accent6" w:themeShade="80"/>
                 <w:sz w:val="40"/>
                 <w:szCs w:val="40"/>
               </w:rPr>
@@ -4169,64 +4170,178 @@
             <w:r>
               <w:rPr>
                 <w:rFonts w:ascii="Calibri" w:hAnsi="Calibri" w:cs="Calibri"/>
+                <w:color w:val="275317" w:themeColor="accent6" w:themeShade="80"/>
                 <w:sz w:val="40"/>
                 <w:szCs w:val="40"/>
               </w:rPr>
-              <w:t xml:space="preserve">Stratégie de </w:t>
-            </w:r>
-            <w:proofErr w:type="spellStart"/>
-            <w:r>
-              <w:rPr>
-                <w:rFonts w:ascii="Calibri" w:hAnsi="Calibri" w:cs="Calibri"/>
+              <w:t xml:space="preserve">Cumul de points </w:t>
+            </w:r>
+            <w:r>
+              <w:rPr>
+                <w:rFonts w:ascii="Calibri" w:hAnsi="Calibri" w:cs="Calibri"/>
+                <w:color w:val="275317" w:themeColor="accent6" w:themeShade="80"/>
                 <w:sz w:val="40"/>
                 <w:szCs w:val="40"/>
               </w:rPr>
-              <w:t>scoring</w:t>
-            </w:r>
-            <w:proofErr w:type="spellEnd"/>
-          </w:p>
-          <w:p>
-            <w:pPr>
-              <w:jc w:val="center"/>
-              <w:rPr>
-                <w:rFonts w:ascii="Calibri" w:hAnsi="Calibri" w:cs="Calibri"/>
+              <w:t>&amp;</w:t>
+            </w:r>
+            <w:r>
+              <w:rPr>
+                <w:rFonts w:ascii="Calibri" w:hAnsi="Calibri" w:cs="Calibri"/>
+                <w:color w:val="275317" w:themeColor="accent6" w:themeShade="80"/>
                 <w:sz w:val="40"/>
                 <w:szCs w:val="40"/>
               </w:rPr>
-            </w:pPr>
-            <w:r>
-              <w:rPr>
-                <w:rFonts w:ascii="Calibri" w:hAnsi="Calibri" w:cs="Calibri"/>
+              <w:t xml:space="preserve"> </w:t>
+            </w:r>
+            <w:r>
+              <w:rPr>
+                <w:rFonts w:ascii="Calibri" w:hAnsi="Calibri" w:cs="Calibri"/>
+                <w:color w:val="275317" w:themeColor="accent6" w:themeShade="80"/>
                 <w:sz w:val="40"/>
                 <w:szCs w:val="40"/>
               </w:rPr>
-              <w:t>Déplacement</w:t>
-            </w:r>
-            <w:r>
-              <w:rPr>
-                <w:rFonts w:ascii="Calibri" w:hAnsi="Calibri" w:cs="Calibri"/>
+              <w:t>couleurs</w:t>
+            </w:r>
+          </w:p>
+          <w:p>
+            <w:pPr>
+              <w:jc w:val="center"/>
+              <w:rPr>
+                <w:rFonts w:ascii="Calibri" w:hAnsi="Calibri" w:cs="Calibri"/>
+                <w:color w:val="275317" w:themeColor="accent6" w:themeShade="80"/>
                 <w:sz w:val="40"/>
                 <w:szCs w:val="40"/>
               </w:rPr>
-              <w:t xml:space="preserve"> et construction</w:t>
-            </w:r>
-          </w:p>
-          <w:p>
-            <w:pPr>
-              <w:jc w:val="center"/>
-              <w:rPr>
-                <w:rFonts w:ascii="Calibri" w:hAnsi="Calibri" w:cs="Calibri"/>
-                <w:sz w:val="28"/>
-                <w:szCs w:val="28"/>
-              </w:rPr>
-            </w:pPr>
-            <w:r>
-              <w:rPr>
-                <w:rFonts w:ascii="Calibri" w:hAnsi="Calibri" w:cs="Calibri"/>
+            </w:pPr>
+            <w:r>
+              <w:rPr>
+                <w:rFonts w:ascii="Calibri" w:hAnsi="Calibri" w:cs="Calibri"/>
+                <w:color w:val="275317" w:themeColor="accent6" w:themeShade="80"/>
                 <w:sz w:val="40"/>
                 <w:szCs w:val="40"/>
               </w:rPr>
-              <w:t>Expérience de jeu renouvelée</w:t>
+              <w:t>Recrutement </w:t>
+            </w:r>
+            <w:r>
+              <w:rPr>
+                <w:rFonts w:ascii="Calibri" w:hAnsi="Calibri" w:cs="Calibri"/>
+                <w:color w:val="275317" w:themeColor="accent6" w:themeShade="80"/>
+                <w:sz w:val="40"/>
+                <w:szCs w:val="40"/>
+              </w:rPr>
+              <w:t>/</w:t>
+            </w:r>
+            <w:r>
+              <w:rPr>
+                <w:rFonts w:ascii="Calibri" w:hAnsi="Calibri" w:cs="Calibri"/>
+                <w:color w:val="275317" w:themeColor="accent6" w:themeShade="80"/>
+                <w:sz w:val="40"/>
+                <w:szCs w:val="40"/>
+              </w:rPr>
+              <w:t xml:space="preserve"> </w:t>
+            </w:r>
+            <w:r>
+              <w:rPr>
+                <w:rFonts w:ascii="Calibri" w:hAnsi="Calibri" w:cs="Calibri"/>
+                <w:color w:val="275317" w:themeColor="accent6" w:themeShade="80"/>
+                <w:sz w:val="40"/>
+                <w:szCs w:val="40"/>
+              </w:rPr>
+              <w:t>C</w:t>
+            </w:r>
+            <w:r>
+              <w:rPr>
+                <w:rFonts w:ascii="Calibri" w:hAnsi="Calibri" w:cs="Calibri"/>
+                <w:color w:val="275317" w:themeColor="accent6" w:themeShade="80"/>
+                <w:sz w:val="40"/>
+                <w:szCs w:val="40"/>
+              </w:rPr>
+              <w:t>onstruction</w:t>
+            </w:r>
+          </w:p>
+          <w:p>
+            <w:pPr>
+              <w:jc w:val="center"/>
+              <w:rPr>
+                <w:rFonts w:ascii="Calibri" w:hAnsi="Calibri" w:cs="Calibri"/>
+                <w:color w:val="275317" w:themeColor="accent6" w:themeShade="80"/>
+                <w:sz w:val="40"/>
+                <w:szCs w:val="40"/>
+              </w:rPr>
+            </w:pPr>
+            <w:r>
+              <w:rPr>
+                <w:rFonts w:ascii="Calibri" w:hAnsi="Calibri" w:cs="Calibri"/>
+                <w:color w:val="275317" w:themeColor="accent6" w:themeShade="80"/>
+                <w:sz w:val="40"/>
+                <w:szCs w:val="40"/>
+              </w:rPr>
+              <w:t>Déplacement</w:t>
+            </w:r>
+            <w:r>
+              <w:rPr>
+                <w:rFonts w:ascii="Calibri" w:hAnsi="Calibri" w:cs="Calibri"/>
+                <w:color w:val="275317" w:themeColor="accent6" w:themeShade="80"/>
+                <w:sz w:val="40"/>
+                <w:szCs w:val="40"/>
+              </w:rPr>
+              <w:t> </w:t>
+            </w:r>
+            <w:r>
+              <w:rPr>
+                <w:rFonts w:ascii="Calibri" w:hAnsi="Calibri" w:cs="Calibri"/>
+                <w:color w:val="275317" w:themeColor="accent6" w:themeShade="80"/>
+                <w:sz w:val="40"/>
+                <w:szCs w:val="40"/>
+              </w:rPr>
+              <w:t>/</w:t>
+            </w:r>
+            <w:r>
+              <w:rPr>
+                <w:rFonts w:ascii="Calibri" w:hAnsi="Calibri" w:cs="Calibri"/>
+                <w:color w:val="275317" w:themeColor="accent6" w:themeShade="80"/>
+                <w:sz w:val="40"/>
+                <w:szCs w:val="40"/>
+              </w:rPr>
+              <w:t xml:space="preserve"> </w:t>
+            </w:r>
+            <w:r>
+              <w:rPr>
+                <w:rFonts w:ascii="Calibri" w:hAnsi="Calibri" w:cs="Calibri"/>
+                <w:color w:val="275317" w:themeColor="accent6" w:themeShade="80"/>
+                <w:sz w:val="40"/>
+                <w:szCs w:val="40"/>
+              </w:rPr>
+              <w:t>A</w:t>
+            </w:r>
+            <w:r>
+              <w:rPr>
+                <w:rFonts w:ascii="Calibri" w:hAnsi="Calibri" w:cs="Calibri"/>
+                <w:color w:val="275317" w:themeColor="accent6" w:themeShade="80"/>
+                <w:sz w:val="40"/>
+                <w:szCs w:val="40"/>
+              </w:rPr>
+              <w:t>ffrontement</w:t>
+            </w:r>
+          </w:p>
+          <w:p>
+            <w:pPr>
+              <w:jc w:val="center"/>
+              <w:rPr>
+                <w:rFonts w:ascii="Calibri" w:hAnsi="Calibri" w:cs="Calibri"/>
+                <w:sz w:val="28"/>
+                <w:szCs w:val="28"/>
+              </w:rPr>
+            </w:pPr>
+            <w:r>
+              <w:rPr>
+                <w:rFonts w:ascii="Calibri" w:hAnsi="Calibri" w:cs="Calibri"/>
+                <w:color w:val="275317" w:themeColor="accent6" w:themeShade="80"/>
+                <w:sz w:val="40"/>
+                <w:szCs w:val="40"/>
+              </w:rPr>
+              <w:t>Terrain aléatoire</w:t>
             </w:r>
           </w:p>
         </w:tc>

</xml_diff>

<commit_message>
Ajout d'icones pour les jetons et les donjons
</commit_message>
<xml_diff>
--- a/docs/Sell-sheet--Donjons-et-Barons--Lucas-Borboleta.docx
+++ b/docs/Sell-sheet--Donjons-et-Barons--Lucas-Borboleta.docx
@@ -231,7 +231,7 @@
                   <v:path o:extrusionok="f" gradientshapeok="t" o:connecttype="rect"/>
                   <o:lock v:ext="edit" aspectratio="t"/>
                 </v:shapetype>
-                <v:shape id="_x0000_i1025" type="#_x0000_t75" style="width:73.35pt;height:70.65pt;visibility:visible;mso-wrap-style:square">
+                <v:shape id="_x0000_i1025" type="#_x0000_t75" style="width:73.5pt;height:70.5pt;visibility:visible;mso-wrap-style:square">
                   <v:imagedata r:id="rId7" o:title="" croptop="3652f" cropbottom="4187f" cropleft="3105f" cropright="2894f"/>
                 </v:shape>
               </w:pict>
@@ -1902,10 +1902,18 @@
                 <w:noProof/>
               </w:rPr>
               <w:drawing>
-                <wp:inline distT="0" distB="0" distL="0" distR="0" wp14:anchorId="7FAB60E3" wp14:editId="7E1A78CD">
-                  <wp:extent cx="219495" cy="396000"/>
-                  <wp:effectExtent l="0" t="0" r="9525" b="4445"/>
-                  <wp:docPr id="918750644" name="Image 1" descr="Une image contenant plastique&#10;&#10;Description générée automatiquement"/>
+                <wp:anchor distT="0" distB="0" distL="114300" distR="114300" simplePos="0" relativeHeight="251665408" behindDoc="0" locked="0" layoutInCell="1" allowOverlap="1" wp14:anchorId="627C2213" wp14:editId="06FDD456">
+                  <wp:simplePos x="0" y="0"/>
+                  <wp:positionH relativeFrom="column">
+                    <wp:posOffset>50165</wp:posOffset>
+                  </wp:positionH>
+                  <wp:positionV relativeFrom="paragraph">
+                    <wp:posOffset>-279400</wp:posOffset>
+                  </wp:positionV>
+                  <wp:extent cx="304165" cy="631190"/>
+                  <wp:effectExtent l="0" t="0" r="635" b="0"/>
+                  <wp:wrapNone/>
+                  <wp:docPr id="1944676951" name="Image 1" descr="Une image contenant sport, bowling, Équipement de bowling, équipement sportif&#10;&#10;Description générée automatiquement"/>
                   <wp:cNvGraphicFramePr>
                     <a:graphicFrameLocks xmlns:a="http://schemas.openxmlformats.org/drawingml/2006/main" noChangeAspect="1"/>
                   </wp:cNvGraphicFramePr>
@@ -1913,7 +1921,7 @@
                     <a:graphicData uri="http://schemas.openxmlformats.org/drawingml/2006/picture">
                       <pic:pic xmlns:pic="http://schemas.openxmlformats.org/drawingml/2006/picture">
                         <pic:nvPicPr>
-                          <pic:cNvPr id="1376542326" name="Image 1376542326" descr="Une image contenant plastique&#10;&#10;Description générée automatiquement"/>
+                          <pic:cNvPr id="522776245" name="Image 522776245" descr="Une image contenant sport, bowling, Équipement de bowling, équipement sportif&#10;&#10;Description générée automatiquement"/>
                           <pic:cNvPicPr>
                             <a:picLocks noChangeAspect="1"/>
                           </pic:cNvPicPr>
@@ -1921,18 +1929,27 @@
                         <pic:blipFill rotWithShape="1">
                           <a:blip r:embed="rId24" cstate="print">
                             <a:extLst>
+                              <a:ext uri="{BEBA8EAE-BF5A-486C-A8C5-ECC9F3942E4B}">
+                                <a14:imgProps xmlns:a14="http://schemas.microsoft.com/office/drawing/2010/main">
+                                  <a14:imgLayer r:embed="rId25">
+                                    <a14:imgEffect>
+                                      <a14:brightnessContrast bright="40000" contrast="-40000"/>
+                                    </a14:imgEffect>
+                                  </a14:imgLayer>
+                                </a14:imgProps>
+                              </a:ext>
                               <a:ext uri="{28A0092B-C50C-407E-A947-70E740481C1C}">
                                 <a14:useLocalDpi xmlns:a14="http://schemas.microsoft.com/office/drawing/2010/main" val="0"/>
                               </a:ext>
                             </a:extLst>
                           </a:blip>
-                          <a:srcRect l="26055" t="6668" r="49918" b="2156"/>
+                          <a:srcRect l="34695" t="8834" r="48950" b="5674"/>
                           <a:stretch/>
                         </pic:blipFill>
                         <pic:spPr bwMode="auto">
                           <a:xfrm>
                             <a:off x="0" y="0"/>
-                            <a:ext cx="219495" cy="396000"/>
+                            <a:ext cx="304165" cy="631190"/>
                           </a:xfrm>
                           <a:prstGeom prst="rect">
                             <a:avLst/>
@@ -1950,7 +1967,13 @@
                       </pic:pic>
                     </a:graphicData>
                   </a:graphic>
-                </wp:inline>
+                  <wp14:sizeRelH relativeFrom="margin">
+                    <wp14:pctWidth>0</wp14:pctWidth>
+                  </wp14:sizeRelH>
+                  <wp14:sizeRelV relativeFrom="margin">
+                    <wp14:pctHeight>0</wp14:pctHeight>
+                  </wp14:sizeRelV>
+                </wp:anchor>
               </w:drawing>
             </w:r>
             <w:r>
@@ -1960,71 +1983,6 @@
                 <w:szCs w:val="28"/>
               </w:rPr>
               <w:t xml:space="preserve"> </w:t>
-            </w:r>
-            <w:r>
-              <w:rPr>
-                <w:noProof/>
-              </w:rPr>
-              <w:drawing>
-                <wp:inline distT="0" distB="0" distL="0" distR="0" wp14:anchorId="627C2213" wp14:editId="13AF98CD">
-                  <wp:extent cx="190300" cy="396000"/>
-                  <wp:effectExtent l="0" t="0" r="635" b="4445"/>
-                  <wp:docPr id="1944676951" name="Image 1" descr="Une image contenant sport, bowling, Équipement de bowling, équipement sportif&#10;&#10;Description générée automatiquement"/>
-                  <wp:cNvGraphicFramePr>
-                    <a:graphicFrameLocks xmlns:a="http://schemas.openxmlformats.org/drawingml/2006/main" noChangeAspect="1"/>
-                  </wp:cNvGraphicFramePr>
-                  <a:graphic xmlns:a="http://schemas.openxmlformats.org/drawingml/2006/main">
-                    <a:graphicData uri="http://schemas.openxmlformats.org/drawingml/2006/picture">
-                      <pic:pic xmlns:pic="http://schemas.openxmlformats.org/drawingml/2006/picture">
-                        <pic:nvPicPr>
-                          <pic:cNvPr id="522776245" name="Image 522776245" descr="Une image contenant sport, bowling, Équipement de bowling, équipement sportif&#10;&#10;Description générée automatiquement"/>
-                          <pic:cNvPicPr>
-                            <a:picLocks noChangeAspect="1"/>
-                          </pic:cNvPicPr>
-                        </pic:nvPicPr>
-                        <pic:blipFill rotWithShape="1">
-                          <a:blip r:embed="rId25" cstate="print">
-                            <a:extLst>
-                              <a:ext uri="{BEBA8EAE-BF5A-486C-A8C5-ECC9F3942E4B}">
-                                <a14:imgProps xmlns:a14="http://schemas.microsoft.com/office/drawing/2010/main">
-                                  <a14:imgLayer r:embed="rId26">
-                                    <a14:imgEffect>
-                                      <a14:brightnessContrast bright="40000" contrast="-40000"/>
-                                    </a14:imgEffect>
-                                  </a14:imgLayer>
-                                </a14:imgProps>
-                              </a:ext>
-                              <a:ext uri="{28A0092B-C50C-407E-A947-70E740481C1C}">
-                                <a14:useLocalDpi xmlns:a14="http://schemas.microsoft.com/office/drawing/2010/main" val="0"/>
-                              </a:ext>
-                            </a:extLst>
-                          </a:blip>
-                          <a:srcRect l="34695" t="8834" r="48950" b="5674"/>
-                          <a:stretch/>
-                        </pic:blipFill>
-                        <pic:spPr bwMode="auto">
-                          <a:xfrm>
-                            <a:off x="0" y="0"/>
-                            <a:ext cx="190300" cy="396000"/>
-                          </a:xfrm>
-                          <a:prstGeom prst="rect">
-                            <a:avLst/>
-                          </a:prstGeom>
-                          <a:noFill/>
-                          <a:ln>
-                            <a:noFill/>
-                          </a:ln>
-                          <a:extLst>
-                            <a:ext uri="{53640926-AAD7-44D8-BBD7-CCE9431645EC}">
-                              <a14:shadowObscured xmlns:a14="http://schemas.microsoft.com/office/drawing/2010/main"/>
-                            </a:ext>
-                          </a:extLst>
-                        </pic:spPr>
-                      </pic:pic>
-                    </a:graphicData>
-                  </a:graphic>
-                </wp:inline>
-              </w:drawing>
             </w:r>
           </w:p>
         </w:tc>
@@ -2129,10 +2087,10 @@
                           <pic:cNvPicPr/>
                         </pic:nvPicPr>
                         <pic:blipFill>
-                          <a:blip r:embed="rId27">
+                          <a:blip r:embed="rId26">
                             <a:extLst>
                               <a:ext uri="{96DAC541-7B7A-43D3-8B79-37D633B846F1}">
-                                <asvg:svgBlip xmlns:asvg="http://schemas.microsoft.com/office/drawing/2016/SVG/main" r:embed="rId28"/>
+                                <asvg:svgBlip xmlns:asvg="http://schemas.microsoft.com/office/drawing/2016/SVG/main" r:embed="rId27"/>
                               </a:ext>
                             </a:extLst>
                           </a:blip>
@@ -2181,66 +2139,21 @@
             </w:pPr>
             <w:r>
               <w:rPr>
-                <w:rFonts w:ascii="Calibri" w:hAnsi="Calibri" w:cs="Calibri"/>
-                <w:b/>
-                <w:bCs/>
-                <w:sz w:val="28"/>
-                <w:szCs w:val="28"/>
-              </w:rPr>
-              <w:t>Ordonner aux troupes</w:t>
-            </w:r>
-            <w:r>
-              <w:rPr>
-                <w:rFonts w:ascii="Calibri" w:hAnsi="Calibri" w:cs="Calibri"/>
-                <w:b/>
-                <w:bCs/>
-                <w:sz w:val="28"/>
-                <w:szCs w:val="28"/>
-              </w:rPr>
-              <w:t xml:space="preserve"> </w:t>
-            </w:r>
-            <w:r>
-              <w:rPr>
-                <w:rFonts w:ascii="Calibri" w:hAnsi="Calibri" w:cs="Calibri"/>
-                <w:sz w:val="28"/>
-                <w:szCs w:val="28"/>
-              </w:rPr>
-              <w:t>depuis une tuile de commandement</w:t>
-            </w:r>
-          </w:p>
-        </w:tc>
-        <w:tc>
-          <w:tcPr>
-            <w:tcW w:w="450" w:type="pct"/>
-            <w:gridSpan w:val="2"/>
-            <w:vMerge w:val="restart"/>
-            <w:tcBorders>
-              <w:top w:val="single" w:sz="4" w:space="0" w:color="auto"/>
-              <w:bottom w:val="single" w:sz="4" w:space="0" w:color="auto"/>
-              <w:right w:val="single" w:sz="4" w:space="0" w:color="auto"/>
-            </w:tcBorders>
-            <w:vAlign w:val="center"/>
-          </w:tcPr>
-          <w:p>
-            <w:pPr>
-              <w:jc w:val="center"/>
-              <w:rPr>
-                <w:rFonts w:ascii="Calibri" w:hAnsi="Calibri" w:cs="Calibri"/>
-                <w:b/>
-                <w:bCs/>
-                <w:sz w:val="28"/>
-                <w:szCs w:val="28"/>
-              </w:rPr>
-            </w:pPr>
-            <w:r>
-              <w:rPr>
                 <w:noProof/>
               </w:rPr>
               <w:drawing>
-                <wp:inline distT="0" distB="0" distL="0" distR="0" wp14:anchorId="7288A584" wp14:editId="7F42B1BC">
-                  <wp:extent cx="337595" cy="360000"/>
-                  <wp:effectExtent l="0" t="0" r="5715" b="2540"/>
-                  <wp:docPr id="1161949902" name="Image 1" descr="Une image contenant graphique&#10;&#10;Description générée automatiquement"/>
+                <wp:anchor distT="0" distB="0" distL="114300" distR="114300" simplePos="0" relativeHeight="251664384" behindDoc="0" locked="0" layoutInCell="1" allowOverlap="1" wp14:anchorId="7FAB60E3" wp14:editId="406D3204">
+                  <wp:simplePos x="0" y="0"/>
+                  <wp:positionH relativeFrom="column">
+                    <wp:posOffset>1533525</wp:posOffset>
+                  </wp:positionH>
+                  <wp:positionV relativeFrom="paragraph">
+                    <wp:posOffset>-841375</wp:posOffset>
+                  </wp:positionV>
+                  <wp:extent cx="345440" cy="624205"/>
+                  <wp:effectExtent l="0" t="0" r="0" b="4445"/>
+                  <wp:wrapNone/>
+                  <wp:docPr id="918750644" name="Image 1" descr="Une image contenant plastique&#10;&#10;Description générée automatiquement"/>
                   <wp:cNvGraphicFramePr>
                     <a:graphicFrameLocks xmlns:a="http://schemas.openxmlformats.org/drawingml/2006/main" noChangeAspect="1"/>
                   </wp:cNvGraphicFramePr>
@@ -2248,30 +2161,31 @@
                     <a:graphicData uri="http://schemas.openxmlformats.org/drawingml/2006/picture">
                       <pic:pic xmlns:pic="http://schemas.openxmlformats.org/drawingml/2006/picture">
                         <pic:nvPicPr>
-                          <pic:cNvPr id="1706296051" name="Image 1706296051" descr="Une image contenant graphique&#10;&#10;Description générée automatiquement"/>
+                          <pic:cNvPr id="1376542326" name="Image 1376542326" descr="Une image contenant plastique&#10;&#10;Description générée automatiquement"/>
                           <pic:cNvPicPr>
                             <a:picLocks noChangeAspect="1"/>
                           </pic:cNvPicPr>
                         </pic:nvPicPr>
                         <pic:blipFill rotWithShape="1">
-                          <a:blip r:embed="rId29" cstate="print">
+                          <a:blip r:embed="rId28" cstate="print">
                             <a:extLst>
                               <a:ext uri="{28A0092B-C50C-407E-A947-70E740481C1C}">
                                 <a14:useLocalDpi xmlns:a14="http://schemas.microsoft.com/office/drawing/2010/main" val="0"/>
                               </a:ext>
                             </a:extLst>
                           </a:blip>
-                          <a:srcRect l="38389" t="71701" r="52851" b="10815"/>
+                          <a:srcRect l="26055" t="6668" r="49918" b="2156"/>
                           <a:stretch/>
                         </pic:blipFill>
                         <pic:spPr bwMode="auto">
                           <a:xfrm>
                             <a:off x="0" y="0"/>
-                            <a:ext cx="337595" cy="360000"/>
+                            <a:ext cx="345440" cy="624205"/>
                           </a:xfrm>
                           <a:prstGeom prst="rect">
                             <a:avLst/>
                           </a:prstGeom>
+                          <a:noFill/>
                           <a:ln>
                             <a:noFill/>
                           </a:ln>
@@ -2284,9 +2198,68 @@
                       </pic:pic>
                     </a:graphicData>
                   </a:graphic>
-                </wp:inline>
+                  <wp14:sizeRelH relativeFrom="margin">
+                    <wp14:pctWidth>0</wp14:pctWidth>
+                  </wp14:sizeRelH>
+                  <wp14:sizeRelV relativeFrom="margin">
+                    <wp14:pctHeight>0</wp14:pctHeight>
+                  </wp14:sizeRelV>
+                </wp:anchor>
               </w:drawing>
             </w:r>
+            <w:r>
+              <w:rPr>
+                <w:rFonts w:ascii="Calibri" w:hAnsi="Calibri" w:cs="Calibri"/>
+                <w:b/>
+                <w:bCs/>
+                <w:sz w:val="28"/>
+                <w:szCs w:val="28"/>
+              </w:rPr>
+              <w:t>Ordonner aux troupes</w:t>
+            </w:r>
+            <w:r>
+              <w:rPr>
+                <w:rFonts w:ascii="Calibri" w:hAnsi="Calibri" w:cs="Calibri"/>
+                <w:b/>
+                <w:bCs/>
+                <w:sz w:val="28"/>
+                <w:szCs w:val="28"/>
+              </w:rPr>
+              <w:t xml:space="preserve"> </w:t>
+            </w:r>
+            <w:r>
+              <w:rPr>
+                <w:rFonts w:ascii="Calibri" w:hAnsi="Calibri" w:cs="Calibri"/>
+                <w:sz w:val="28"/>
+                <w:szCs w:val="28"/>
+              </w:rPr>
+              <w:t>depuis une tuile de commandement</w:t>
+            </w:r>
+          </w:p>
+        </w:tc>
+        <w:tc>
+          <w:tcPr>
+            <w:tcW w:w="450" w:type="pct"/>
+            <w:gridSpan w:val="2"/>
+            <w:vMerge w:val="restart"/>
+            <w:tcBorders>
+              <w:top w:val="single" w:sz="4" w:space="0" w:color="auto"/>
+              <w:bottom w:val="single" w:sz="4" w:space="0" w:color="auto"/>
+              <w:right w:val="single" w:sz="4" w:space="0" w:color="auto"/>
+            </w:tcBorders>
+            <w:vAlign w:val="center"/>
+          </w:tcPr>
+          <w:p>
+            <w:pPr>
+              <w:jc w:val="center"/>
+              <w:rPr>
+                <w:rFonts w:ascii="Calibri" w:hAnsi="Calibri" w:cs="Calibri"/>
+                <w:b/>
+                <w:bCs/>
+                <w:sz w:val="28"/>
+                <w:szCs w:val="28"/>
+              </w:rPr>
+            </w:pPr>
           </w:p>
         </w:tc>
       </w:tr>
@@ -2425,7 +2398,7 @@
                           </pic:cNvPicPr>
                         </pic:nvPicPr>
                         <pic:blipFill rotWithShape="1">
-                          <a:blip r:embed="rId30" cstate="print">
+                          <a:blip r:embed="rId29" cstate="print">
                             <a:extLst>
                               <a:ext uri="{28A0092B-C50C-407E-A947-70E740481C1C}">
                                 <a14:useLocalDpi xmlns:a14="http://schemas.microsoft.com/office/drawing/2010/main" val="0"/>
@@ -2565,10 +2538,103 @@
             </w:pPr>
             <w:r>
               <w:rPr>
+                <w:rFonts w:ascii="Calibri" w:hAnsi="Calibri" w:cs="Calibri"/>
                 <w:noProof/>
+                <w:sz w:val="28"/>
+                <w:szCs w:val="28"/>
+              </w:rPr>
+              <mc:AlternateContent>
+                <mc:Choice Requires="wps">
+                  <w:drawing>
+                    <wp:anchor distT="0" distB="0" distL="114300" distR="114300" simplePos="0" relativeHeight="251663360" behindDoc="0" locked="0" layoutInCell="1" allowOverlap="1" wp14:anchorId="732139DE" wp14:editId="57FB178D">
+                      <wp:simplePos x="0" y="0"/>
+                      <wp:positionH relativeFrom="margin">
+                        <wp:posOffset>-212090</wp:posOffset>
+                      </wp:positionH>
+                      <wp:positionV relativeFrom="paragraph">
+                        <wp:posOffset>334645</wp:posOffset>
+                      </wp:positionV>
+                      <wp:extent cx="231775" cy="413385"/>
+                      <wp:effectExtent l="0" t="0" r="15875" b="24765"/>
+                      <wp:wrapNone/>
+                      <wp:docPr id="793036735" name="Organigramme : Disque magnétique 1"/>
+                      <wp:cNvGraphicFramePr/>
+                      <a:graphic xmlns:a="http://schemas.openxmlformats.org/drawingml/2006/main">
+                        <a:graphicData uri="http://schemas.microsoft.com/office/word/2010/wordprocessingShape">
+                          <wps:wsp>
+                            <wps:cNvSpPr/>
+                            <wps:spPr>
+                              <a:xfrm>
+                                <a:off x="0" y="0"/>
+                                <a:ext cx="231775" cy="413385"/>
+                              </a:xfrm>
+                              <a:prstGeom prst="flowChartMagneticDisk">
+                                <a:avLst/>
+                              </a:prstGeom>
+                              <a:solidFill>
+                                <a:srgbClr val="25A725"/>
+                              </a:solidFill>
+                              <a:ln>
+                                <a:solidFill>
+                                  <a:schemeClr val="accent6">
+                                    <a:lumMod val="75000"/>
+                                  </a:schemeClr>
+                                </a:solidFill>
+                              </a:ln>
+                            </wps:spPr>
+                            <wps:style>
+                              <a:lnRef idx="2">
+                                <a:schemeClr val="accent1">
+                                  <a:shade val="15000"/>
+                                </a:schemeClr>
+                              </a:lnRef>
+                              <a:fillRef idx="1">
+                                <a:schemeClr val="accent1"/>
+                              </a:fillRef>
+                              <a:effectRef idx="0">
+                                <a:schemeClr val="accent1"/>
+                              </a:effectRef>
+                              <a:fontRef idx="minor">
+                                <a:schemeClr val="lt1"/>
+                              </a:fontRef>
+                            </wps:style>
+                            <wps:bodyPr rot="0" spcFirstLastPara="0" vertOverflow="overflow" horzOverflow="overflow" vert="horz" wrap="square" lIns="91440" tIns="45720" rIns="91440" bIns="45720" numCol="1" spcCol="0" rtlCol="0" fromWordArt="0" anchor="ctr" anchorCtr="0" forceAA="0" compatLnSpc="1">
+                              <a:prstTxWarp prst="textNoShape">
+                                <a:avLst/>
+                              </a:prstTxWarp>
+                              <a:noAutofit/>
+                            </wps:bodyPr>
+                          </wps:wsp>
+                        </a:graphicData>
+                      </a:graphic>
+                      <wp14:sizeRelH relativeFrom="margin">
+                        <wp14:pctWidth>0</wp14:pctWidth>
+                      </wp14:sizeRelH>
+                      <wp14:sizeRelV relativeFrom="margin">
+                        <wp14:pctHeight>0</wp14:pctHeight>
+                      </wp14:sizeRelV>
+                    </wp:anchor>
+                  </w:drawing>
+                </mc:Choice>
+                <mc:Fallback>
+                  <w:pict>
+                    <v:shapetype w14:anchorId="33A8D966" id="_x0000_t132" coordsize="21600,21600" o:spt="132" path="m10800,qx,3391l,18209qy10800,21600,21600,18209l21600,3391qy10800,xem,3391nfqy10800,6782,21600,3391e">
+                      <v:path o:extrusionok="f" gradientshapeok="t" o:connecttype="custom" o:connectlocs="10800,6782;10800,0;0,10800;10800,21600;21600,10800" o:connectangles="270,270,180,90,0" textboxrect="0,6782,21600,18209"/>
+                    </v:shapetype>
+                    <v:shape id="Organigramme : Disque magnétique 1" o:spid="_x0000_s1026" type="#_x0000_t132" style="position:absolute;margin-left:-16.7pt;margin-top:26.35pt;width:18.25pt;height:32.55pt;z-index:251663360;visibility:visible;mso-wrap-style:square;mso-width-percent:0;mso-height-percent:0;mso-wrap-distance-left:9pt;mso-wrap-distance-top:0;mso-wrap-distance-right:9pt;mso-wrap-distance-bottom:0;mso-position-horizontal:absolute;mso-position-horizontal-relative:margin;mso-position-vertical:absolute;mso-position-vertical-relative:text;mso-width-percent:0;mso-height-percent:0;mso-width-relative:margin;mso-height-relative:margin;v-text-anchor:middle" o:gfxdata="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" fillcolor="#25a725" strokecolor="#3a7c22 [2409]" strokeweight="1pt">
+                      <v:stroke joinstyle="miter"/>
+                      <w10:wrap anchorx="margin"/>
+                    </v:shape>
+                  </w:pict>
+                </mc:Fallback>
+              </mc:AlternateContent>
+            </w:r>
+            <w:r>
+              <w:rPr>
+                <w:noProof/>
               </w:rPr>
               <w:drawing>
-                <wp:inline distT="0" distB="0" distL="0" distR="0" wp14:anchorId="711B1B34" wp14:editId="37EF8351">
+                <wp:inline distT="0" distB="0" distL="0" distR="0" wp14:anchorId="711B1B34" wp14:editId="09B0FE1A">
                   <wp:extent cx="540000" cy="540000"/>
                   <wp:effectExtent l="0" t="0" r="0" b="0"/>
                   <wp:docPr id="1229927945" name="Graphique 3" descr="Marketing avec un remplissage uni"/>
@@ -2583,10 +2649,10 @@
                           <pic:cNvPicPr/>
                         </pic:nvPicPr>
                         <pic:blipFill>
-                          <a:blip r:embed="rId31">
+                          <a:blip r:embed="rId30">
                             <a:extLst>
                               <a:ext uri="{96DAC541-7B7A-43D3-8B79-37D633B846F1}">
-                                <asvg:svgBlip xmlns:asvg="http://schemas.microsoft.com/office/drawing/2016/SVG/main" r:embed="rId32"/>
+                                <asvg:svgBlip xmlns:asvg="http://schemas.microsoft.com/office/drawing/2016/SVG/main" r:embed="rId31"/>
                               </a:ext>
                             </a:extLst>
                           </a:blip>
@@ -2709,6 +2775,184 @@
                 <w:rFonts w:ascii="Calibri" w:hAnsi="Calibri" w:cs="Calibri"/>
               </w:rPr>
             </w:pPr>
+            <w:r>
+              <w:rPr>
+                <w:rFonts w:ascii="Calibri" w:hAnsi="Calibri" w:cs="Calibri"/>
+                <w:noProof/>
+                <w:sz w:val="28"/>
+                <w:szCs w:val="28"/>
+              </w:rPr>
+              <mc:AlternateContent>
+                <mc:Choice Requires="wps">
+                  <w:drawing>
+                    <wp:anchor distT="0" distB="0" distL="114300" distR="114300" simplePos="0" relativeHeight="251667456" behindDoc="0" locked="0" layoutInCell="1" allowOverlap="1" wp14:anchorId="562E91E8" wp14:editId="655362A3">
+                      <wp:simplePos x="0" y="0"/>
+                      <wp:positionH relativeFrom="column">
+                        <wp:posOffset>-12700</wp:posOffset>
+                      </wp:positionH>
+                      <wp:positionV relativeFrom="paragraph">
+                        <wp:posOffset>-855345</wp:posOffset>
+                      </wp:positionV>
+                      <wp:extent cx="418465" cy="171450"/>
+                      <wp:effectExtent l="0" t="0" r="19685" b="19050"/>
+                      <wp:wrapNone/>
+                      <wp:docPr id="742805766" name="Organigramme : Disque magnétique 1"/>
+                      <wp:cNvGraphicFramePr/>
+                      <a:graphic xmlns:a="http://schemas.openxmlformats.org/drawingml/2006/main">
+                        <a:graphicData uri="http://schemas.microsoft.com/office/word/2010/wordprocessingShape">
+                          <wps:wsp>
+                            <wps:cNvSpPr/>
+                            <wps:spPr>
+                              <a:xfrm>
+                                <a:off x="0" y="0"/>
+                                <a:ext cx="418465" cy="171450"/>
+                              </a:xfrm>
+                              <a:prstGeom prst="flowChartMagneticDisk">
+                                <a:avLst/>
+                              </a:prstGeom>
+                              <a:solidFill>
+                                <a:srgbClr val="25A725"/>
+                              </a:solidFill>
+                              <a:ln>
+                                <a:solidFill>
+                                  <a:schemeClr val="accent6">
+                                    <a:lumMod val="75000"/>
+                                  </a:schemeClr>
+                                </a:solidFill>
+                              </a:ln>
+                            </wps:spPr>
+                            <wps:style>
+                              <a:lnRef idx="2">
+                                <a:schemeClr val="accent1">
+                                  <a:shade val="15000"/>
+                                </a:schemeClr>
+                              </a:lnRef>
+                              <a:fillRef idx="1">
+                                <a:schemeClr val="accent1"/>
+                              </a:fillRef>
+                              <a:effectRef idx="0">
+                                <a:schemeClr val="accent1"/>
+                              </a:effectRef>
+                              <a:fontRef idx="minor">
+                                <a:schemeClr val="lt1"/>
+                              </a:fontRef>
+                            </wps:style>
+                            <wps:bodyPr rot="0" spcFirstLastPara="0" vertOverflow="overflow" horzOverflow="overflow" vert="horz" wrap="square" lIns="91440" tIns="45720" rIns="91440" bIns="45720" numCol="1" spcCol="0" rtlCol="0" fromWordArt="0" anchor="ctr" anchorCtr="0" forceAA="0" compatLnSpc="1">
+                              <a:prstTxWarp prst="textNoShape">
+                                <a:avLst/>
+                              </a:prstTxWarp>
+                              <a:noAutofit/>
+                            </wps:bodyPr>
+                          </wps:wsp>
+                        </a:graphicData>
+                      </a:graphic>
+                      <wp14:sizeRelH relativeFrom="margin">
+                        <wp14:pctWidth>0</wp14:pctWidth>
+                      </wp14:sizeRelH>
+                      <wp14:sizeRelV relativeFrom="margin">
+                        <wp14:pctHeight>0</wp14:pctHeight>
+                      </wp14:sizeRelV>
+                    </wp:anchor>
+                  </w:drawing>
+                </mc:Choice>
+                <mc:Fallback>
+                  <w:pict>
+                    <v:shape w14:anchorId="44C99453" id="Organigramme : Disque magnétique 1" o:spid="_x0000_s1026" type="#_x0000_t132" style="position:absolute;margin-left:-1pt;margin-top:-67.35pt;width:32.95pt;height:13.5pt;z-index:251667456;visibility:visible;mso-wrap-style:square;mso-width-percent:0;mso-height-percent:0;mso-wrap-distance-left:9pt;mso-wrap-distance-top:0;mso-wrap-distance-right:9pt;mso-wrap-distance-bottom:0;mso-position-horizontal:absolute;mso-position-horizontal-relative:text;mso-position-vertical:absolute;mso-position-vertical-relative:text;mso-width-percent:0;mso-height-percent:0;mso-width-relative:margin;mso-height-relative:margin;v-text-anchor:middle" o:gfxdata="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" fillcolor="#25a725" strokecolor="#3a7c22 [2409]" strokeweight="1pt">
+                      <v:stroke joinstyle="miter"/>
+                    </v:shape>
+                  </w:pict>
+                </mc:Fallback>
+              </mc:AlternateContent>
+            </w:r>
+            <w:r>
+              <w:rPr>
+                <w:rFonts w:ascii="Calibri" w:hAnsi="Calibri" w:cs="Calibri"/>
+                <w:noProof/>
+                <w:sz w:val="28"/>
+                <w:szCs w:val="28"/>
+              </w:rPr>
+              <mc:AlternateContent>
+                <mc:Choice Requires="wps">
+                  <w:drawing>
+                    <wp:anchor distT="0" distB="0" distL="114300" distR="114300" simplePos="0" relativeHeight="251659264" behindDoc="0" locked="0" layoutInCell="1" allowOverlap="1" wp14:anchorId="385B6877" wp14:editId="07732676">
+                      <wp:simplePos x="0" y="0"/>
+                      <wp:positionH relativeFrom="column">
+                        <wp:posOffset>-150495</wp:posOffset>
+                      </wp:positionH>
+                      <wp:positionV relativeFrom="paragraph">
+                        <wp:posOffset>-528320</wp:posOffset>
+                      </wp:positionV>
+                      <wp:extent cx="418465" cy="171450"/>
+                      <wp:effectExtent l="0" t="0" r="19685" b="19050"/>
+                      <wp:wrapNone/>
+                      <wp:docPr id="189263182" name="Organigramme : Disque magnétique 1"/>
+                      <wp:cNvGraphicFramePr/>
+                      <a:graphic xmlns:a="http://schemas.openxmlformats.org/drawingml/2006/main">
+                        <a:graphicData uri="http://schemas.microsoft.com/office/word/2010/wordprocessingShape">
+                          <wps:wsp>
+                            <wps:cNvSpPr/>
+                            <wps:spPr>
+                              <a:xfrm>
+                                <a:off x="0" y="0"/>
+                                <a:ext cx="418465" cy="171450"/>
+                              </a:xfrm>
+                              <a:prstGeom prst="flowChartMagneticDisk">
+                                <a:avLst/>
+                              </a:prstGeom>
+                              <a:solidFill>
+                                <a:srgbClr val="25A725"/>
+                              </a:solidFill>
+                              <a:ln>
+                                <a:solidFill>
+                                  <a:schemeClr val="accent6">
+                                    <a:lumMod val="75000"/>
+                                  </a:schemeClr>
+                                </a:solidFill>
+                              </a:ln>
+                            </wps:spPr>
+                            <wps:style>
+                              <a:lnRef idx="2">
+                                <a:schemeClr val="accent1">
+                                  <a:shade val="15000"/>
+                                </a:schemeClr>
+                              </a:lnRef>
+                              <a:fillRef idx="1">
+                                <a:schemeClr val="accent1"/>
+                              </a:fillRef>
+                              <a:effectRef idx="0">
+                                <a:schemeClr val="accent1"/>
+                              </a:effectRef>
+                              <a:fontRef idx="minor">
+                                <a:schemeClr val="lt1"/>
+                              </a:fontRef>
+                            </wps:style>
+                            <wps:bodyPr rot="0" spcFirstLastPara="0" vertOverflow="overflow" horzOverflow="overflow" vert="horz" wrap="square" lIns="91440" tIns="45720" rIns="91440" bIns="45720" numCol="1" spcCol="0" rtlCol="0" fromWordArt="0" anchor="ctr" anchorCtr="0" forceAA="0" compatLnSpc="1">
+                              <a:prstTxWarp prst="textNoShape">
+                                <a:avLst/>
+                              </a:prstTxWarp>
+                              <a:noAutofit/>
+                            </wps:bodyPr>
+                          </wps:wsp>
+                        </a:graphicData>
+                      </a:graphic>
+                      <wp14:sizeRelH relativeFrom="margin">
+                        <wp14:pctWidth>0</wp14:pctWidth>
+                      </wp14:sizeRelH>
+                      <wp14:sizeRelV relativeFrom="margin">
+                        <wp14:pctHeight>0</wp14:pctHeight>
+                      </wp14:sizeRelV>
+                    </wp:anchor>
+                  </w:drawing>
+                </mc:Choice>
+                <mc:Fallback>
+                  <w:pict>
+                    <v:shape w14:anchorId="4342AF4F" id="Organigramme : Disque magnétique 1" o:spid="_x0000_s1026" type="#_x0000_t132" style="position:absolute;margin-left:-11.85pt;margin-top:-41.6pt;width:32.95pt;height:13.5pt;z-index:251659264;visibility:visible;mso-wrap-style:square;mso-width-percent:0;mso-height-percent:0;mso-wrap-distance-left:9pt;mso-wrap-distance-top:0;mso-wrap-distance-right:9pt;mso-wrap-distance-bottom:0;mso-position-horizontal:absolute;mso-position-horizontal-relative:text;mso-position-vertical:absolute;mso-position-vertical-relative:text;mso-width-percent:0;mso-height-percent:0;mso-width-relative:margin;mso-height-relative:margin;v-text-anchor:middle" o:gfxdata="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" fillcolor="#25a725" strokecolor="#3a7c22 [2409]" strokeweight="1pt">
+                      <v:stroke joinstyle="miter"/>
+                    </v:shape>
+                  </w:pict>
+                </mc:Fallback>
+              </mc:AlternateContent>
+            </w:r>
             <w:r>
               <w:rPr>
                 <w:rFonts w:ascii="Calibri" w:hAnsi="Calibri" w:cs="Calibri"/>
@@ -3614,10 +3858,10 @@
                           <pic:cNvPicPr/>
                         </pic:nvPicPr>
                         <pic:blipFill>
-                          <a:blip r:embed="rId27">
+                          <a:blip r:embed="rId26">
                             <a:extLst>
                               <a:ext uri="{96DAC541-7B7A-43D3-8B79-37D633B846F1}">
-                                <asvg:svgBlip xmlns:asvg="http://schemas.microsoft.com/office/drawing/2016/SVG/main" r:embed="rId28"/>
+                                <asvg:svgBlip xmlns:asvg="http://schemas.microsoft.com/office/drawing/2016/SVG/main" r:embed="rId27"/>
                               </a:ext>
                             </a:extLst>
                           </a:blip>
@@ -3856,10 +4100,10 @@
                           <pic:cNvPicPr/>
                         </pic:nvPicPr>
                         <pic:blipFill>
-                          <a:blip r:embed="rId27">
+                          <a:blip r:embed="rId26">
                             <a:extLst>
                               <a:ext uri="{96DAC541-7B7A-43D3-8B79-37D633B846F1}">
-                                <asvg:svgBlip xmlns:asvg="http://schemas.microsoft.com/office/drawing/2016/SVG/main" r:embed="rId28"/>
+                                <asvg:svgBlip xmlns:asvg="http://schemas.microsoft.com/office/drawing/2016/SVG/main" r:embed="rId27"/>
                               </a:ext>
                             </a:extLst>
                           </a:blip>
@@ -3928,10 +4172,10 @@
                           <pic:cNvPicPr/>
                         </pic:nvPicPr>
                         <pic:blipFill>
-                          <a:blip r:embed="rId27">
+                          <a:blip r:embed="rId26">
                             <a:extLst>
                               <a:ext uri="{96DAC541-7B7A-43D3-8B79-37D633B846F1}">
-                                <asvg:svgBlip xmlns:asvg="http://schemas.microsoft.com/office/drawing/2016/SVG/main" r:embed="rId28"/>
+                                <asvg:svgBlip xmlns:asvg="http://schemas.microsoft.com/office/drawing/2016/SVG/main" r:embed="rId27"/>
                               </a:ext>
                             </a:extLst>
                           </a:blip>
@@ -4048,10 +4292,10 @@
                           <pic:cNvPicPr/>
                         </pic:nvPicPr>
                         <pic:blipFill>
-                          <a:blip r:embed="rId27">
+                          <a:blip r:embed="rId26">
                             <a:extLst>
                               <a:ext uri="{96DAC541-7B7A-43D3-8B79-37D633B846F1}">
-                                <asvg:svgBlip xmlns:asvg="http://schemas.microsoft.com/office/drawing/2016/SVG/main" r:embed="rId28"/>
+                                <asvg:svgBlip xmlns:asvg="http://schemas.microsoft.com/office/drawing/2016/SVG/main" r:embed="rId27"/>
                               </a:ext>
                             </a:extLst>
                           </a:blip>
@@ -4097,10 +4341,10 @@
                           <pic:cNvPicPr/>
                         </pic:nvPicPr>
                         <pic:blipFill>
-                          <a:blip r:embed="rId27">
+                          <a:blip r:embed="rId26">
                             <a:extLst>
                               <a:ext uri="{96DAC541-7B7A-43D3-8B79-37D633B846F1}">
-                                <asvg:svgBlip xmlns:asvg="http://schemas.microsoft.com/office/drawing/2016/SVG/main" r:embed="rId28"/>
+                                <asvg:svgBlip xmlns:asvg="http://schemas.microsoft.com/office/drawing/2016/SVG/main" r:embed="rId27"/>
                               </a:ext>
                             </a:extLst>
                           </a:blip>

</xml_diff>

<commit_message>
Combo au lieu de choix dans la sell sheet
</commit_message>
<xml_diff>
--- a/docs/Sell-sheet--Donjons-et-Barons--Lucas-Borboleta.docx
+++ b/docs/Sell-sheet--Donjons-et-Barons--Lucas-Borboleta.docx
@@ -26,18 +26,18 @@
         <w:gridCol w:w="1529"/>
         <w:gridCol w:w="260"/>
         <w:gridCol w:w="559"/>
-        <w:gridCol w:w="974"/>
+        <w:gridCol w:w="1116"/>
         <w:gridCol w:w="568"/>
-        <w:gridCol w:w="164"/>
+        <w:gridCol w:w="22"/>
         <w:gridCol w:w="68"/>
-        <w:gridCol w:w="413"/>
-        <w:gridCol w:w="511"/>
-        <w:gridCol w:w="218"/>
-        <w:gridCol w:w="389"/>
-        <w:gridCol w:w="341"/>
-        <w:gridCol w:w="465"/>
-        <w:gridCol w:w="264"/>
-        <w:gridCol w:w="719"/>
+        <w:gridCol w:w="478"/>
+        <w:gridCol w:w="446"/>
+        <w:gridCol w:w="262"/>
+        <w:gridCol w:w="345"/>
+        <w:gridCol w:w="365"/>
+        <w:gridCol w:w="441"/>
+        <w:gridCol w:w="269"/>
+        <w:gridCol w:w="714"/>
       </w:tblGrid>
       <w:tr>
         <w:trPr>
@@ -229,7 +229,7 @@
                   <v:path o:extrusionok="f" gradientshapeok="t" o:connecttype="rect"/>
                   <o:lock v:ext="edit" aspectratio="t"/>
                 </v:shapetype>
-                <v:shape id="_x0000_i1025" type="#_x0000_t75" style="width:73.4pt;height:70.6pt;visibility:visible;mso-wrap-style:square">
+                <v:shape id="_x0000_i1042" type="#_x0000_t75" style="width:73.25pt;height:70.75pt;visibility:visible;mso-wrap-style:square">
                   <v:imagedata r:id="rId7" o:title="" croptop="3652f" cropbottom="4187f" cropleft="3105f" cropright="2894f"/>
                 </v:shape>
               </w:pict>
@@ -1480,7 +1480,7 @@
         </w:tc>
         <w:tc>
           <w:tcPr>
-            <w:tcW w:w="1257" w:type="pct"/>
+            <w:tcW w:w="1287" w:type="pct"/>
             <w:gridSpan w:val="6"/>
             <w:vAlign w:val="center"/>
           </w:tcPr>
@@ -1498,7 +1498,7 @@
         </w:tc>
         <w:tc>
           <w:tcPr>
-            <w:tcW w:w="1331" w:type="pct"/>
+            <w:tcW w:w="1301" w:type="pct"/>
             <w:gridSpan w:val="7"/>
             <w:vAlign w:val="center"/>
           </w:tcPr>
@@ -1768,7 +1768,7 @@
         </w:tc>
         <w:tc>
           <w:tcPr>
-            <w:tcW w:w="446" w:type="pct"/>
+            <w:tcW w:w="511" w:type="pct"/>
             <w:tcBorders>
               <w:top w:val="single" w:sz="4" w:space="0" w:color="auto"/>
               <w:left w:val="single" w:sz="4" w:space="0" w:color="auto"/>
@@ -1838,7 +1838,7 @@
         </w:tc>
         <w:tc>
           <w:tcPr>
-            <w:tcW w:w="1436" w:type="pct"/>
+            <w:tcW w:w="1371" w:type="pct"/>
             <w:gridSpan w:val="9"/>
             <w:tcBorders>
               <w:top w:val="single" w:sz="4" w:space="0" w:color="auto"/>
@@ -2044,7 +2044,7 @@
         </w:tc>
         <w:tc>
           <w:tcPr>
-            <w:tcW w:w="446" w:type="pct"/>
+            <w:tcW w:w="511" w:type="pct"/>
             <w:vMerge w:val="restart"/>
             <w:tcBorders>
               <w:top w:val="single" w:sz="4" w:space="0" w:color="auto"/>
@@ -2115,7 +2115,7 @@
         </w:tc>
         <w:tc>
           <w:tcPr>
-            <w:tcW w:w="1436" w:type="pct"/>
+            <w:tcW w:w="1371" w:type="pct"/>
             <w:gridSpan w:val="9"/>
             <w:vMerge w:val="restart"/>
             <w:tcBorders>
@@ -2287,7 +2287,7 @@
         </w:tc>
         <w:tc>
           <w:tcPr>
-            <w:tcW w:w="446" w:type="pct"/>
+            <w:tcW w:w="511" w:type="pct"/>
             <w:vMerge/>
             <w:tcBorders>
               <w:left w:val="single" w:sz="4" w:space="0" w:color="auto"/>
@@ -2309,7 +2309,7 @@
         </w:tc>
         <w:tc>
           <w:tcPr>
-            <w:tcW w:w="1436" w:type="pct"/>
+            <w:tcW w:w="1371" w:type="pct"/>
             <w:gridSpan w:val="9"/>
             <w:vMerge/>
             <w:tcBorders>
@@ -2434,7 +2434,7 @@
         </w:tc>
         <w:tc>
           <w:tcPr>
-            <w:tcW w:w="446" w:type="pct"/>
+            <w:tcW w:w="511" w:type="pct"/>
             <w:vMerge/>
             <w:tcBorders>
               <w:left w:val="single" w:sz="4" w:space="0" w:color="auto"/>
@@ -2454,7 +2454,7 @@
         </w:tc>
         <w:tc>
           <w:tcPr>
-            <w:tcW w:w="1436" w:type="pct"/>
+            <w:tcW w:w="1371" w:type="pct"/>
             <w:gridSpan w:val="9"/>
             <w:vMerge/>
             <w:tcBorders>
@@ -3709,7 +3709,7 @@
         </w:tc>
         <w:tc>
           <w:tcPr>
-            <w:tcW w:w="446" w:type="pct"/>
+            <w:tcW w:w="511" w:type="pct"/>
             <w:tcBorders>
               <w:top w:val="single" w:sz="4" w:space="0" w:color="auto"/>
               <w:left w:val="single" w:sz="4" w:space="0" w:color="auto"/>
@@ -3737,7 +3737,7 @@
                 <w:sz w:val="28"/>
                 <w:szCs w:val="28"/>
               </w:rPr>
-              <w:t>Choix</w:t>
+              <w:t>Combo</w:t>
             </w:r>
           </w:p>
         </w:tc>
@@ -3814,7 +3814,7 @@
         </w:tc>
         <w:tc>
           <w:tcPr>
-            <w:tcW w:w="295" w:type="pct"/>
+            <w:tcW w:w="260" w:type="pct"/>
             <w:gridSpan w:val="3"/>
             <w:tcBorders>
               <w:top w:val="single" w:sz="4" w:space="0" w:color="auto"/>
@@ -3886,7 +3886,7 @@
         </w:tc>
         <w:tc>
           <w:tcPr>
-            <w:tcW w:w="334" w:type="pct"/>
+            <w:tcW w:w="324" w:type="pct"/>
             <w:gridSpan w:val="2"/>
             <w:tcBorders>
               <w:top w:val="single" w:sz="4" w:space="0" w:color="auto"/>
@@ -4007,7 +4007,7 @@
         </w:tc>
         <w:tc>
           <w:tcPr>
-            <w:tcW w:w="334" w:type="pct"/>
+            <w:tcW w:w="325" w:type="pct"/>
             <w:gridSpan w:val="2"/>
             <w:tcBorders>
               <w:top w:val="single" w:sz="4" w:space="0" w:color="auto"/>
@@ -4128,7 +4128,7 @@
         </w:tc>
         <w:tc>
           <w:tcPr>
-            <w:tcW w:w="334" w:type="pct"/>
+            <w:tcW w:w="325" w:type="pct"/>
             <w:gridSpan w:val="2"/>
             <w:tcBorders>
               <w:top w:val="single" w:sz="4" w:space="0" w:color="auto"/>
@@ -4249,7 +4249,7 @@
         </w:tc>
         <w:tc>
           <w:tcPr>
-            <w:tcW w:w="329" w:type="pct"/>
+            <w:tcW w:w="327" w:type="pct"/>
             <w:tcBorders>
               <w:top w:val="single" w:sz="4" w:space="0" w:color="auto"/>
               <w:left w:val="single" w:sz="4" w:space="0" w:color="auto"/>

</xml_diff>

<commit_message>
Mention twists ajoutee sur la sell sheet
</commit_message>
<xml_diff>
--- a/docs/Sell-sheet--Donjons-et-Barons--Lucas-Borboleta.docx
+++ b/docs/Sell-sheet--Donjons-et-Barons--Lucas-Borboleta.docx
@@ -229,7 +229,7 @@
                   <v:path o:extrusionok="f" gradientshapeok="t" o:connecttype="rect"/>
                   <o:lock v:ext="edit" aspectratio="t"/>
                 </v:shapetype>
-                <v:shape id="_x0000_i1042" type="#_x0000_t75" style="width:73.25pt;height:70.75pt;visibility:visible;mso-wrap-style:square">
+                <v:shape id="_x0000_i1025" type="#_x0000_t75" style="width:73.35pt;height:70.65pt;visibility:visible;mso-wrap-style:square">
                   <v:imagedata r:id="rId7" o:title="" croptop="3652f" cropbottom="4187f" cropleft="3105f" cropright="2894f"/>
                 </v:shape>
               </w:pict>
@@ -4583,7 +4583,43 @@
                 <w:sz w:val="40"/>
                 <w:szCs w:val="40"/>
               </w:rPr>
-              <w:t>Terrain aléatoire</w:t>
+              <w:t>+</w:t>
+            </w:r>
+            <w:r>
+              <w:rPr>
+                <w:rFonts w:ascii="Calibri" w:hAnsi="Calibri" w:cs="Calibri"/>
+                <w:color w:val="275317" w:themeColor="accent6" w:themeShade="80"/>
+                <w:sz w:val="40"/>
+                <w:szCs w:val="40"/>
+              </w:rPr>
+              <w:t xml:space="preserve"> </w:t>
+            </w:r>
+            <w:r>
+              <w:rPr>
+                <w:rFonts w:ascii="Calibri" w:hAnsi="Calibri" w:cs="Calibri"/>
+                <w:color w:val="275317" w:themeColor="accent6" w:themeShade="80"/>
+                <w:sz w:val="40"/>
+                <w:szCs w:val="40"/>
+              </w:rPr>
+              <w:t xml:space="preserve">2 </w:t>
+            </w:r>
+            <w:r>
+              <w:rPr>
+                <w:rFonts w:ascii="Calibri" w:hAnsi="Calibri" w:cs="Calibri"/>
+                <w:color w:val="275317" w:themeColor="accent6" w:themeShade="80"/>
+                <w:sz w:val="40"/>
+                <w:szCs w:val="40"/>
+              </w:rPr>
+              <w:t>twists</w:t>
+            </w:r>
+            <w:r>
+              <w:rPr>
+                <w:rFonts w:ascii="Calibri" w:hAnsi="Calibri" w:cs="Calibri"/>
+                <w:color w:val="275317" w:themeColor="accent6" w:themeShade="80"/>
+                <w:sz w:val="40"/>
+                <w:szCs w:val="40"/>
+              </w:rPr>
+              <w:t xml:space="preserve"> à découvrir !</w:t>
             </w:r>
           </w:p>
         </w:tc>

</xml_diff>